<commit_message>
mise à jour cahier des charges (PHP)
</commit_message>
<xml_diff>
--- a/cahierDesCharges.docx
+++ b/cahierDesCharges.docx
@@ -1,6 +1,6 @@
 
 <file path=word/document.xml><?xml version="1.0" encoding="utf-8"?>
-<w:document xmlns:wpc="http://schemas.microsoft.com/office/word/2010/wordprocessingCanvas" xmlns:cx="http://schemas.microsoft.com/office/drawing/2014/chartex" xmlns:cx1="http://schemas.microsoft.com/office/drawing/2015/9/8/chartex" xmlns:cx2="http://schemas.microsoft.com/office/drawing/2015/10/21/chartex" xmlns:cx3="http://schemas.microsoft.com/office/drawing/2016/5/9/chartex" xmlns:cx4="http://schemas.microsoft.com/office/drawing/2016/5/10/chartex" xmlns:cx5="http://schemas.microsoft.com/office/drawing/2016/5/11/chartex" xmlns:cx6="http://schemas.microsoft.com/office/drawing/2016/5/12/chartex" xmlns:cx7="http://schemas.microsoft.com/office/drawing/2016/5/13/chartex" xmlns:cx8="http://schemas.microsoft.com/office/drawing/2016/5/14/chartex" xmlns:mc="http://schemas.openxmlformats.org/markup-compatibility/2006" xmlns:aink="http://schemas.microsoft.com/office/drawing/2016/ink" xmlns:am3d="http://schemas.microsoft.com/office/drawing/2017/model3d" xmlns:o="urn:schemas-microsoft-com:office:office" xmlns:r="http://schemas.openxmlformats.org/officeDocument/2006/relationships" xmlns:m="http://schemas.openxmlformats.org/officeDocument/2006/math" xmlns:v="urn:schemas-microsoft-com:vml" xmlns:wp14="http://schemas.microsoft.com/office/word/2010/wordprocessingDrawing" xmlns:wp="http://schemas.openxmlformats.org/drawingml/2006/wordprocessingDrawing" xmlns:w10="urn:schemas-microsoft-com:office:word" xmlns:w="http://schemas.openxmlformats.org/wordprocessingml/2006/main" xmlns:w14="http://schemas.microsoft.com/office/word/2010/wordml" xmlns:w15="http://schemas.microsoft.com/office/word/2012/wordml" xmlns:w16cex="http://schemas.microsoft.com/office/word/2018/wordml/cex" xmlns:w16cid="http://schemas.microsoft.com/office/word/2016/wordml/cid" xmlns:w16="http://schemas.microsoft.com/office/word/2018/wordml" xmlns:w16se="http://schemas.microsoft.com/office/word/2015/wordml/symex" xmlns:wpg="http://schemas.microsoft.com/office/word/2010/wordprocessingGroup" xmlns:wpi="http://schemas.microsoft.com/office/word/2010/wordprocessingInk" xmlns:wne="http://schemas.microsoft.com/office/word/2006/wordml" xmlns:wps="http://schemas.microsoft.com/office/word/2010/wordprocessingShape" mc:Ignorable="w14 w15 w16se w16cid w16 w16cex wp14">
+<w:document xmlns:wpc="http://schemas.microsoft.com/office/word/2010/wordprocessingCanvas" xmlns:cx="http://schemas.microsoft.com/office/drawing/2014/chartex" xmlns:cx1="http://schemas.microsoft.com/office/drawing/2015/9/8/chartex" xmlns:cx2="http://schemas.microsoft.com/office/drawing/2015/10/21/chartex" xmlns:cx3="http://schemas.microsoft.com/office/drawing/2016/5/9/chartex" xmlns:cx4="http://schemas.microsoft.com/office/drawing/2016/5/10/chartex" xmlns:cx5="http://schemas.microsoft.com/office/drawing/2016/5/11/chartex" xmlns:cx6="http://schemas.microsoft.com/office/drawing/2016/5/12/chartex" xmlns:cx7="http://schemas.microsoft.com/office/drawing/2016/5/13/chartex" xmlns:cx8="http://schemas.microsoft.com/office/drawing/2016/5/14/chartex" xmlns:mc="http://schemas.openxmlformats.org/markup-compatibility/2006" xmlns:aink="http://schemas.microsoft.com/office/drawing/2016/ink" xmlns:am3d="http://schemas.microsoft.com/office/drawing/2017/model3d" xmlns:o="urn:schemas-microsoft-com:office:office" xmlns:r="http://schemas.openxmlformats.org/officeDocument/2006/relationships" xmlns:m="http://schemas.openxmlformats.org/officeDocument/2006/math" xmlns:v="urn:schemas-microsoft-com:vml" xmlns:wp14="http://schemas.microsoft.com/office/word/2010/wordprocessingDrawing" xmlns:wp="http://schemas.openxmlformats.org/drawingml/2006/wordprocessingDrawing" xmlns:w10="urn:schemas-microsoft-com:office:word" xmlns:w="http://schemas.openxmlformats.org/wordprocessingml/2006/main" xmlns:w14="http://schemas.microsoft.com/office/word/2010/wordml" xmlns:w15="http://schemas.microsoft.com/office/word/2012/wordml" xmlns:w16cex="http://schemas.microsoft.com/office/word/2018/wordml/cex" xmlns:w16cid="http://schemas.microsoft.com/office/word/2016/wordml/cid" xmlns:w16="http://schemas.microsoft.com/office/word/2018/wordml" xmlns:w16sdtdh="http://schemas.microsoft.com/office/word/2020/wordml/sdtdatahash" xmlns:w16se="http://schemas.microsoft.com/office/word/2015/wordml/symex" xmlns:wpg="http://schemas.microsoft.com/office/word/2010/wordprocessingGroup" xmlns:wpi="http://schemas.microsoft.com/office/word/2010/wordprocessingInk" xmlns:wne="http://schemas.microsoft.com/office/word/2006/wordml" xmlns:wps="http://schemas.microsoft.com/office/word/2010/wordprocessingShape" mc:Ignorable="w14 w15 w16se w16cid w16 w16cex w16sdtdh wp14">
   <w:body>
     <w:p>
       <w:pPr>
@@ -2099,14 +2099,16 @@
         <w:spacing w:after="0" w:line="240" w:lineRule="auto"/>
         <w:jc w:val="both"/>
       </w:pPr>
+      <w:proofErr w:type="spellStart"/>
       <w:r>
         <w:rPr>
           <w:rFonts w:ascii="Arial" w:eastAsia="Times New Roman" w:hAnsi="Arial" w:cs="Arial"/>
           <w:color w:val="000000"/>
           <w:lang w:eastAsia="fr-FR"/>
         </w:rPr>
-        <w:t>TWIG</w:t>
+        <w:t>Boopstrap</w:t>
       </w:r>
+      <w:proofErr w:type="spellEnd"/>
     </w:p>
     <w:p>
       <w:pPr>
@@ -2158,48 +2160,7 @@
           <w:color w:val="000000"/>
           <w:lang w:eastAsia="fr-FR"/>
         </w:rPr>
-        <w:t>Symfony</w:t>
-      </w:r>
-    </w:p>
-    <w:p>
-      <w:pPr>
-        <w:spacing w:after="0" w:line="240" w:lineRule="auto"/>
-        <w:jc w:val="both"/>
-      </w:pPr>
-      <w:r>
-        <w:rPr>
-          <w:rFonts w:ascii="Arial" w:eastAsia="Times New Roman" w:hAnsi="Arial" w:cs="Arial"/>
-          <w:color w:val="000000"/>
-          <w:lang w:eastAsia="fr-FR"/>
-        </w:rPr>
-        <w:t>Composer</w:t>
-      </w:r>
-    </w:p>
-    <w:p>
-      <w:pPr>
-        <w:spacing w:after="0" w:line="240" w:lineRule="auto"/>
-        <w:jc w:val="both"/>
-        <w:rPr>
-          <w:rFonts w:ascii="Arial" w:eastAsia="Times New Roman" w:hAnsi="Arial" w:cs="Arial"/>
-          <w:color w:val="000000"/>
-          <w:lang w:eastAsia="fr-FR"/>
-        </w:rPr>
-      </w:pPr>
-      <w:r>
-        <w:rPr>
-          <w:rFonts w:ascii="Arial" w:eastAsia="Times New Roman" w:hAnsi="Arial" w:cs="Arial"/>
-          <w:color w:val="000000"/>
-          <w:lang w:eastAsia="fr-FR"/>
-        </w:rPr>
-        <w:t>Doctrine</w:t>
-      </w:r>
-      <w:r>
-        <w:rPr>
-          <w:rFonts w:ascii="Arial" w:eastAsia="Times New Roman" w:hAnsi="Arial" w:cs="Arial"/>
-          <w:color w:val="000000"/>
-          <w:lang w:eastAsia="fr-FR"/>
-        </w:rPr>
-        <w:t xml:space="preserve"> (ORM)</w:t>
+        <w:t>PHP</w:t>
       </w:r>
     </w:p>
     <w:p>
@@ -9602,7 +9563,6 @@
           <w:color w:val="000000"/>
           <w:lang w:eastAsia="fr-FR"/>
         </w:rPr>
-        <w:lastRenderedPageBreak/>
         <w:t>Maquette vue d’un smartphone pour un utilisateur connecté : </w:t>
       </w:r>
     </w:p>
@@ -11667,7 +11627,6 @@
           <w:color w:val="000000"/>
           <w:lang w:eastAsia="fr-FR"/>
         </w:rPr>
-        <w:lastRenderedPageBreak/>
         <w:t>Maquette de l’application Java pour un utilisateur : </w:t>
       </w:r>
     </w:p>
@@ -14254,7 +14213,6 @@
           <w:szCs w:val="28"/>
           <w:lang w:eastAsia="fr-FR"/>
         </w:rPr>
-        <w:lastRenderedPageBreak/>
         <w:t>3.User stories :</w:t>
       </w:r>
     </w:p>
@@ -28210,7 +28168,7 @@
 </file>
 
 <file path=word/endnotes.xml><?xml version="1.0" encoding="utf-8"?>
-<w:endnotes xmlns:wpc="http://schemas.microsoft.com/office/word/2010/wordprocessingCanvas" xmlns:cx="http://schemas.microsoft.com/office/drawing/2014/chartex" xmlns:cx1="http://schemas.microsoft.com/office/drawing/2015/9/8/chartex" xmlns:cx2="http://schemas.microsoft.com/office/drawing/2015/10/21/chartex" xmlns:cx3="http://schemas.microsoft.com/office/drawing/2016/5/9/chartex" xmlns:cx4="http://schemas.microsoft.com/office/drawing/2016/5/10/chartex" xmlns:cx5="http://schemas.microsoft.com/office/drawing/2016/5/11/chartex" xmlns:cx6="http://schemas.microsoft.com/office/drawing/2016/5/12/chartex" xmlns:cx7="http://schemas.microsoft.com/office/drawing/2016/5/13/chartex" xmlns:cx8="http://schemas.microsoft.com/office/drawing/2016/5/14/chartex" xmlns:mc="http://schemas.openxmlformats.org/markup-compatibility/2006" xmlns:aink="http://schemas.microsoft.com/office/drawing/2016/ink" xmlns:am3d="http://schemas.microsoft.com/office/drawing/2017/model3d" xmlns:o="urn:schemas-microsoft-com:office:office" xmlns:r="http://schemas.openxmlformats.org/officeDocument/2006/relationships" xmlns:m="http://schemas.openxmlformats.org/officeDocument/2006/math" xmlns:v="urn:schemas-microsoft-com:vml" xmlns:wp14="http://schemas.microsoft.com/office/word/2010/wordprocessingDrawing" xmlns:wp="http://schemas.openxmlformats.org/drawingml/2006/wordprocessingDrawing" xmlns:w10="urn:schemas-microsoft-com:office:word" xmlns:w="http://schemas.openxmlformats.org/wordprocessingml/2006/main" xmlns:w14="http://schemas.microsoft.com/office/word/2010/wordml" xmlns:w15="http://schemas.microsoft.com/office/word/2012/wordml" xmlns:w16cex="http://schemas.microsoft.com/office/word/2018/wordml/cex" xmlns:w16cid="http://schemas.microsoft.com/office/word/2016/wordml/cid" xmlns:w16="http://schemas.microsoft.com/office/word/2018/wordml" xmlns:w16se="http://schemas.microsoft.com/office/word/2015/wordml/symex" xmlns:wpg="http://schemas.microsoft.com/office/word/2010/wordprocessingGroup" xmlns:wpi="http://schemas.microsoft.com/office/word/2010/wordprocessingInk" xmlns:wne="http://schemas.microsoft.com/office/word/2006/wordml" xmlns:wps="http://schemas.microsoft.com/office/word/2010/wordprocessingShape" mc:Ignorable="w14 w15 w16se w16cid w16 w16cex wp14">
+<w:endnotes xmlns:wpc="http://schemas.microsoft.com/office/word/2010/wordprocessingCanvas" xmlns:cx="http://schemas.microsoft.com/office/drawing/2014/chartex" xmlns:cx1="http://schemas.microsoft.com/office/drawing/2015/9/8/chartex" xmlns:cx2="http://schemas.microsoft.com/office/drawing/2015/10/21/chartex" xmlns:cx3="http://schemas.microsoft.com/office/drawing/2016/5/9/chartex" xmlns:cx4="http://schemas.microsoft.com/office/drawing/2016/5/10/chartex" xmlns:cx5="http://schemas.microsoft.com/office/drawing/2016/5/11/chartex" xmlns:cx6="http://schemas.microsoft.com/office/drawing/2016/5/12/chartex" xmlns:cx7="http://schemas.microsoft.com/office/drawing/2016/5/13/chartex" xmlns:cx8="http://schemas.microsoft.com/office/drawing/2016/5/14/chartex" xmlns:mc="http://schemas.openxmlformats.org/markup-compatibility/2006" xmlns:aink="http://schemas.microsoft.com/office/drawing/2016/ink" xmlns:am3d="http://schemas.microsoft.com/office/drawing/2017/model3d" xmlns:o="urn:schemas-microsoft-com:office:office" xmlns:r="http://schemas.openxmlformats.org/officeDocument/2006/relationships" xmlns:m="http://schemas.openxmlformats.org/officeDocument/2006/math" xmlns:v="urn:schemas-microsoft-com:vml" xmlns:wp14="http://schemas.microsoft.com/office/word/2010/wordprocessingDrawing" xmlns:wp="http://schemas.openxmlformats.org/drawingml/2006/wordprocessingDrawing" xmlns:w10="urn:schemas-microsoft-com:office:word" xmlns:w="http://schemas.openxmlformats.org/wordprocessingml/2006/main" xmlns:w14="http://schemas.microsoft.com/office/word/2010/wordml" xmlns:w15="http://schemas.microsoft.com/office/word/2012/wordml" xmlns:w16cex="http://schemas.microsoft.com/office/word/2018/wordml/cex" xmlns:w16cid="http://schemas.microsoft.com/office/word/2016/wordml/cid" xmlns:w16="http://schemas.microsoft.com/office/word/2018/wordml" xmlns:w16sdtdh="http://schemas.microsoft.com/office/word/2020/wordml/sdtdatahash" xmlns:w16se="http://schemas.microsoft.com/office/word/2015/wordml/symex" xmlns:wpg="http://schemas.microsoft.com/office/word/2010/wordprocessingGroup" xmlns:wpi="http://schemas.microsoft.com/office/word/2010/wordprocessingInk" xmlns:wne="http://schemas.microsoft.com/office/word/2006/wordml" xmlns:wps="http://schemas.microsoft.com/office/word/2010/wordprocessingShape" mc:Ignorable="w14 w15 w16se w16cid w16 w16cex w16sdtdh wp14">
   <w:endnote w:type="separator" w:id="-1">
     <w:p>
       <w:pPr>
@@ -28235,7 +28193,7 @@
 </file>
 
 <file path=word/footer1.xml><?xml version="1.0" encoding="utf-8"?>
-<w:ftr xmlns:wpc="http://schemas.microsoft.com/office/word/2010/wordprocessingCanvas" xmlns:cx="http://schemas.microsoft.com/office/drawing/2014/chartex" xmlns:cx1="http://schemas.microsoft.com/office/drawing/2015/9/8/chartex" xmlns:cx2="http://schemas.microsoft.com/office/drawing/2015/10/21/chartex" xmlns:cx3="http://schemas.microsoft.com/office/drawing/2016/5/9/chartex" xmlns:cx4="http://schemas.microsoft.com/office/drawing/2016/5/10/chartex" xmlns:cx5="http://schemas.microsoft.com/office/drawing/2016/5/11/chartex" xmlns:cx6="http://schemas.microsoft.com/office/drawing/2016/5/12/chartex" xmlns:cx7="http://schemas.microsoft.com/office/drawing/2016/5/13/chartex" xmlns:cx8="http://schemas.microsoft.com/office/drawing/2016/5/14/chartex" xmlns:mc="http://schemas.openxmlformats.org/markup-compatibility/2006" xmlns:aink="http://schemas.microsoft.com/office/drawing/2016/ink" xmlns:am3d="http://schemas.microsoft.com/office/drawing/2017/model3d" xmlns:o="urn:schemas-microsoft-com:office:office" xmlns:r="http://schemas.openxmlformats.org/officeDocument/2006/relationships" xmlns:m="http://schemas.openxmlformats.org/officeDocument/2006/math" xmlns:v="urn:schemas-microsoft-com:vml" xmlns:wp14="http://schemas.microsoft.com/office/word/2010/wordprocessingDrawing" xmlns:wp="http://schemas.openxmlformats.org/drawingml/2006/wordprocessingDrawing" xmlns:w10="urn:schemas-microsoft-com:office:word" xmlns:w="http://schemas.openxmlformats.org/wordprocessingml/2006/main" xmlns:w14="http://schemas.microsoft.com/office/word/2010/wordml" xmlns:w15="http://schemas.microsoft.com/office/word/2012/wordml" xmlns:w16cex="http://schemas.microsoft.com/office/word/2018/wordml/cex" xmlns:w16cid="http://schemas.microsoft.com/office/word/2016/wordml/cid" xmlns:w16="http://schemas.microsoft.com/office/word/2018/wordml" xmlns:w16se="http://schemas.microsoft.com/office/word/2015/wordml/symex" xmlns:wpg="http://schemas.microsoft.com/office/word/2010/wordprocessingGroup" xmlns:wpi="http://schemas.microsoft.com/office/word/2010/wordprocessingInk" xmlns:wne="http://schemas.microsoft.com/office/word/2006/wordml" xmlns:wps="http://schemas.microsoft.com/office/word/2010/wordprocessingShape" mc:Ignorable="w14 w15 w16se w16cid w16 w16cex wp14">
+<w:ftr xmlns:wpc="http://schemas.microsoft.com/office/word/2010/wordprocessingCanvas" xmlns:cx="http://schemas.microsoft.com/office/drawing/2014/chartex" xmlns:cx1="http://schemas.microsoft.com/office/drawing/2015/9/8/chartex" xmlns:cx2="http://schemas.microsoft.com/office/drawing/2015/10/21/chartex" xmlns:cx3="http://schemas.microsoft.com/office/drawing/2016/5/9/chartex" xmlns:cx4="http://schemas.microsoft.com/office/drawing/2016/5/10/chartex" xmlns:cx5="http://schemas.microsoft.com/office/drawing/2016/5/11/chartex" xmlns:cx6="http://schemas.microsoft.com/office/drawing/2016/5/12/chartex" xmlns:cx7="http://schemas.microsoft.com/office/drawing/2016/5/13/chartex" xmlns:cx8="http://schemas.microsoft.com/office/drawing/2016/5/14/chartex" xmlns:mc="http://schemas.openxmlformats.org/markup-compatibility/2006" xmlns:aink="http://schemas.microsoft.com/office/drawing/2016/ink" xmlns:am3d="http://schemas.microsoft.com/office/drawing/2017/model3d" xmlns:o="urn:schemas-microsoft-com:office:office" xmlns:r="http://schemas.openxmlformats.org/officeDocument/2006/relationships" xmlns:m="http://schemas.openxmlformats.org/officeDocument/2006/math" xmlns:v="urn:schemas-microsoft-com:vml" xmlns:wp14="http://schemas.microsoft.com/office/word/2010/wordprocessingDrawing" xmlns:wp="http://schemas.openxmlformats.org/drawingml/2006/wordprocessingDrawing" xmlns:w10="urn:schemas-microsoft-com:office:word" xmlns:w="http://schemas.openxmlformats.org/wordprocessingml/2006/main" xmlns:w14="http://schemas.microsoft.com/office/word/2010/wordml" xmlns:w15="http://schemas.microsoft.com/office/word/2012/wordml" xmlns:w16cex="http://schemas.microsoft.com/office/word/2018/wordml/cex" xmlns:w16cid="http://schemas.microsoft.com/office/word/2016/wordml/cid" xmlns:w16="http://schemas.microsoft.com/office/word/2018/wordml" xmlns:w16sdtdh="http://schemas.microsoft.com/office/word/2020/wordml/sdtdatahash" xmlns:w16se="http://schemas.microsoft.com/office/word/2015/wordml/symex" xmlns:wpg="http://schemas.microsoft.com/office/word/2010/wordprocessingGroup" xmlns:wpi="http://schemas.microsoft.com/office/word/2010/wordprocessingInk" xmlns:wne="http://schemas.microsoft.com/office/word/2006/wordml" xmlns:wps="http://schemas.microsoft.com/office/word/2010/wordprocessingShape" mc:Ignorable="w14 w15 w16se w16cid w16 w16cex w16sdtdh wp14">
   <w:sdt>
     <w:sdtPr>
       <w:id w:val="-211043509"/>
@@ -28278,7 +28236,7 @@
 </file>
 
 <file path=word/footnotes.xml><?xml version="1.0" encoding="utf-8"?>
-<w:footnotes xmlns:wpc="http://schemas.microsoft.com/office/word/2010/wordprocessingCanvas" xmlns:cx="http://schemas.microsoft.com/office/drawing/2014/chartex" xmlns:cx1="http://schemas.microsoft.com/office/drawing/2015/9/8/chartex" xmlns:cx2="http://schemas.microsoft.com/office/drawing/2015/10/21/chartex" xmlns:cx3="http://schemas.microsoft.com/office/drawing/2016/5/9/chartex" xmlns:cx4="http://schemas.microsoft.com/office/drawing/2016/5/10/chartex" xmlns:cx5="http://schemas.microsoft.com/office/drawing/2016/5/11/chartex" xmlns:cx6="http://schemas.microsoft.com/office/drawing/2016/5/12/chartex" xmlns:cx7="http://schemas.microsoft.com/office/drawing/2016/5/13/chartex" xmlns:cx8="http://schemas.microsoft.com/office/drawing/2016/5/14/chartex" xmlns:mc="http://schemas.openxmlformats.org/markup-compatibility/2006" xmlns:aink="http://schemas.microsoft.com/office/drawing/2016/ink" xmlns:am3d="http://schemas.microsoft.com/office/drawing/2017/model3d" xmlns:o="urn:schemas-microsoft-com:office:office" xmlns:r="http://schemas.openxmlformats.org/officeDocument/2006/relationships" xmlns:m="http://schemas.openxmlformats.org/officeDocument/2006/math" xmlns:v="urn:schemas-microsoft-com:vml" xmlns:wp14="http://schemas.microsoft.com/office/word/2010/wordprocessingDrawing" xmlns:wp="http://schemas.openxmlformats.org/drawingml/2006/wordprocessingDrawing" xmlns:w10="urn:schemas-microsoft-com:office:word" xmlns:w="http://schemas.openxmlformats.org/wordprocessingml/2006/main" xmlns:w14="http://schemas.microsoft.com/office/word/2010/wordml" xmlns:w15="http://schemas.microsoft.com/office/word/2012/wordml" xmlns:w16cex="http://schemas.microsoft.com/office/word/2018/wordml/cex" xmlns:w16cid="http://schemas.microsoft.com/office/word/2016/wordml/cid" xmlns:w16="http://schemas.microsoft.com/office/word/2018/wordml" xmlns:w16se="http://schemas.microsoft.com/office/word/2015/wordml/symex" xmlns:wpg="http://schemas.microsoft.com/office/word/2010/wordprocessingGroup" xmlns:wpi="http://schemas.microsoft.com/office/word/2010/wordprocessingInk" xmlns:wne="http://schemas.microsoft.com/office/word/2006/wordml" xmlns:wps="http://schemas.microsoft.com/office/word/2010/wordprocessingShape" mc:Ignorable="w14 w15 w16se w16cid w16 w16cex wp14">
+<w:footnotes xmlns:wpc="http://schemas.microsoft.com/office/word/2010/wordprocessingCanvas" xmlns:cx="http://schemas.microsoft.com/office/drawing/2014/chartex" xmlns:cx1="http://schemas.microsoft.com/office/drawing/2015/9/8/chartex" xmlns:cx2="http://schemas.microsoft.com/office/drawing/2015/10/21/chartex" xmlns:cx3="http://schemas.microsoft.com/office/drawing/2016/5/9/chartex" xmlns:cx4="http://schemas.microsoft.com/office/drawing/2016/5/10/chartex" xmlns:cx5="http://schemas.microsoft.com/office/drawing/2016/5/11/chartex" xmlns:cx6="http://schemas.microsoft.com/office/drawing/2016/5/12/chartex" xmlns:cx7="http://schemas.microsoft.com/office/drawing/2016/5/13/chartex" xmlns:cx8="http://schemas.microsoft.com/office/drawing/2016/5/14/chartex" xmlns:mc="http://schemas.openxmlformats.org/markup-compatibility/2006" xmlns:aink="http://schemas.microsoft.com/office/drawing/2016/ink" xmlns:am3d="http://schemas.microsoft.com/office/drawing/2017/model3d" xmlns:o="urn:schemas-microsoft-com:office:office" xmlns:r="http://schemas.openxmlformats.org/officeDocument/2006/relationships" xmlns:m="http://schemas.openxmlformats.org/officeDocument/2006/math" xmlns:v="urn:schemas-microsoft-com:vml" xmlns:wp14="http://schemas.microsoft.com/office/word/2010/wordprocessingDrawing" xmlns:wp="http://schemas.openxmlformats.org/drawingml/2006/wordprocessingDrawing" xmlns:w10="urn:schemas-microsoft-com:office:word" xmlns:w="http://schemas.openxmlformats.org/wordprocessingml/2006/main" xmlns:w14="http://schemas.microsoft.com/office/word/2010/wordml" xmlns:w15="http://schemas.microsoft.com/office/word/2012/wordml" xmlns:w16cex="http://schemas.microsoft.com/office/word/2018/wordml/cex" xmlns:w16cid="http://schemas.microsoft.com/office/word/2016/wordml/cid" xmlns:w16="http://schemas.microsoft.com/office/word/2018/wordml" xmlns:w16sdtdh="http://schemas.microsoft.com/office/word/2020/wordml/sdtdatahash" xmlns:w16se="http://schemas.microsoft.com/office/word/2015/wordml/symex" xmlns:wpg="http://schemas.microsoft.com/office/word/2010/wordprocessingGroup" xmlns:wpi="http://schemas.microsoft.com/office/word/2010/wordprocessingInk" xmlns:wne="http://schemas.microsoft.com/office/word/2006/wordml" xmlns:wps="http://schemas.microsoft.com/office/word/2010/wordprocessingShape" mc:Ignorable="w14 w15 w16se w16cid w16 w16cex w16sdtdh wp14">
   <w:footnote w:type="separator" w:id="-1">
     <w:p>
       <w:pPr>
@@ -28303,7 +28261,7 @@
 </file>
 
 <file path=word/header1.xml><?xml version="1.0" encoding="utf-8"?>
-<w:hdr xmlns:wpc="http://schemas.microsoft.com/office/word/2010/wordprocessingCanvas" xmlns:cx="http://schemas.microsoft.com/office/drawing/2014/chartex" xmlns:cx1="http://schemas.microsoft.com/office/drawing/2015/9/8/chartex" xmlns:cx2="http://schemas.microsoft.com/office/drawing/2015/10/21/chartex" xmlns:cx3="http://schemas.microsoft.com/office/drawing/2016/5/9/chartex" xmlns:cx4="http://schemas.microsoft.com/office/drawing/2016/5/10/chartex" xmlns:cx5="http://schemas.microsoft.com/office/drawing/2016/5/11/chartex" xmlns:cx6="http://schemas.microsoft.com/office/drawing/2016/5/12/chartex" xmlns:cx7="http://schemas.microsoft.com/office/drawing/2016/5/13/chartex" xmlns:cx8="http://schemas.microsoft.com/office/drawing/2016/5/14/chartex" xmlns:mc="http://schemas.openxmlformats.org/markup-compatibility/2006" xmlns:aink="http://schemas.microsoft.com/office/drawing/2016/ink" xmlns:am3d="http://schemas.microsoft.com/office/drawing/2017/model3d" xmlns:o="urn:schemas-microsoft-com:office:office" xmlns:r="http://schemas.openxmlformats.org/officeDocument/2006/relationships" xmlns:m="http://schemas.openxmlformats.org/officeDocument/2006/math" xmlns:v="urn:schemas-microsoft-com:vml" xmlns:wp14="http://schemas.microsoft.com/office/word/2010/wordprocessingDrawing" xmlns:wp="http://schemas.openxmlformats.org/drawingml/2006/wordprocessingDrawing" xmlns:w10="urn:schemas-microsoft-com:office:word" xmlns:w="http://schemas.openxmlformats.org/wordprocessingml/2006/main" xmlns:w14="http://schemas.microsoft.com/office/word/2010/wordml" xmlns:w15="http://schemas.microsoft.com/office/word/2012/wordml" xmlns:w16cex="http://schemas.microsoft.com/office/word/2018/wordml/cex" xmlns:w16cid="http://schemas.microsoft.com/office/word/2016/wordml/cid" xmlns:w16="http://schemas.microsoft.com/office/word/2018/wordml" xmlns:w16se="http://schemas.microsoft.com/office/word/2015/wordml/symex" xmlns:wpg="http://schemas.microsoft.com/office/word/2010/wordprocessingGroup" xmlns:wpi="http://schemas.microsoft.com/office/word/2010/wordprocessingInk" xmlns:wne="http://schemas.microsoft.com/office/word/2006/wordml" xmlns:wps="http://schemas.microsoft.com/office/word/2010/wordprocessingShape" mc:Ignorable="w14 w15 w16se w16cid w16 w16cex wp14">
+<w:hdr xmlns:wpc="http://schemas.microsoft.com/office/word/2010/wordprocessingCanvas" xmlns:cx="http://schemas.microsoft.com/office/drawing/2014/chartex" xmlns:cx1="http://schemas.microsoft.com/office/drawing/2015/9/8/chartex" xmlns:cx2="http://schemas.microsoft.com/office/drawing/2015/10/21/chartex" xmlns:cx3="http://schemas.microsoft.com/office/drawing/2016/5/9/chartex" xmlns:cx4="http://schemas.microsoft.com/office/drawing/2016/5/10/chartex" xmlns:cx5="http://schemas.microsoft.com/office/drawing/2016/5/11/chartex" xmlns:cx6="http://schemas.microsoft.com/office/drawing/2016/5/12/chartex" xmlns:cx7="http://schemas.microsoft.com/office/drawing/2016/5/13/chartex" xmlns:cx8="http://schemas.microsoft.com/office/drawing/2016/5/14/chartex" xmlns:mc="http://schemas.openxmlformats.org/markup-compatibility/2006" xmlns:aink="http://schemas.microsoft.com/office/drawing/2016/ink" xmlns:am3d="http://schemas.microsoft.com/office/drawing/2017/model3d" xmlns:o="urn:schemas-microsoft-com:office:office" xmlns:r="http://schemas.openxmlformats.org/officeDocument/2006/relationships" xmlns:m="http://schemas.openxmlformats.org/officeDocument/2006/math" xmlns:v="urn:schemas-microsoft-com:vml" xmlns:wp14="http://schemas.microsoft.com/office/word/2010/wordprocessingDrawing" xmlns:wp="http://schemas.openxmlformats.org/drawingml/2006/wordprocessingDrawing" xmlns:w10="urn:schemas-microsoft-com:office:word" xmlns:w="http://schemas.openxmlformats.org/wordprocessingml/2006/main" xmlns:w14="http://schemas.microsoft.com/office/word/2010/wordml" xmlns:w15="http://schemas.microsoft.com/office/word/2012/wordml" xmlns:w16cex="http://schemas.microsoft.com/office/word/2018/wordml/cex" xmlns:w16cid="http://schemas.microsoft.com/office/word/2016/wordml/cid" xmlns:w16="http://schemas.microsoft.com/office/word/2018/wordml" xmlns:w16sdtdh="http://schemas.microsoft.com/office/word/2020/wordml/sdtdatahash" xmlns:w16se="http://schemas.microsoft.com/office/word/2015/wordml/symex" xmlns:wpg="http://schemas.microsoft.com/office/word/2010/wordprocessingGroup" xmlns:wpi="http://schemas.microsoft.com/office/word/2010/wordprocessingInk" xmlns:wne="http://schemas.microsoft.com/office/word/2006/wordml" xmlns:wps="http://schemas.microsoft.com/office/word/2010/wordprocessingShape" mc:Ignorable="w14 w15 w16se w16cid w16 w16cex w16sdtdh wp14">
   <w:p>
     <w:pPr>
       <w:pStyle w:val="En-tte"/>
@@ -28343,7 +28301,7 @@
 </file>
 
 <file path=word/header2.xml><?xml version="1.0" encoding="utf-8"?>
-<w:hdr xmlns:wpc="http://schemas.microsoft.com/office/word/2010/wordprocessingCanvas" xmlns:cx="http://schemas.microsoft.com/office/drawing/2014/chartex" xmlns:cx1="http://schemas.microsoft.com/office/drawing/2015/9/8/chartex" xmlns:cx2="http://schemas.microsoft.com/office/drawing/2015/10/21/chartex" xmlns:cx3="http://schemas.microsoft.com/office/drawing/2016/5/9/chartex" xmlns:cx4="http://schemas.microsoft.com/office/drawing/2016/5/10/chartex" xmlns:cx5="http://schemas.microsoft.com/office/drawing/2016/5/11/chartex" xmlns:cx6="http://schemas.microsoft.com/office/drawing/2016/5/12/chartex" xmlns:cx7="http://schemas.microsoft.com/office/drawing/2016/5/13/chartex" xmlns:cx8="http://schemas.microsoft.com/office/drawing/2016/5/14/chartex" xmlns:mc="http://schemas.openxmlformats.org/markup-compatibility/2006" xmlns:aink="http://schemas.microsoft.com/office/drawing/2016/ink" xmlns:am3d="http://schemas.microsoft.com/office/drawing/2017/model3d" xmlns:o="urn:schemas-microsoft-com:office:office" xmlns:r="http://schemas.openxmlformats.org/officeDocument/2006/relationships" xmlns:m="http://schemas.openxmlformats.org/officeDocument/2006/math" xmlns:v="urn:schemas-microsoft-com:vml" xmlns:wp14="http://schemas.microsoft.com/office/word/2010/wordprocessingDrawing" xmlns:wp="http://schemas.openxmlformats.org/drawingml/2006/wordprocessingDrawing" xmlns:w10="urn:schemas-microsoft-com:office:word" xmlns:w="http://schemas.openxmlformats.org/wordprocessingml/2006/main" xmlns:w14="http://schemas.microsoft.com/office/word/2010/wordml" xmlns:w15="http://schemas.microsoft.com/office/word/2012/wordml" xmlns:w16cex="http://schemas.microsoft.com/office/word/2018/wordml/cex" xmlns:w16cid="http://schemas.microsoft.com/office/word/2016/wordml/cid" xmlns:w16="http://schemas.microsoft.com/office/word/2018/wordml" xmlns:w16se="http://schemas.microsoft.com/office/word/2015/wordml/symex" xmlns:wpg="http://schemas.microsoft.com/office/word/2010/wordprocessingGroup" xmlns:wpi="http://schemas.microsoft.com/office/word/2010/wordprocessingInk" xmlns:wne="http://schemas.microsoft.com/office/word/2006/wordml" xmlns:wps="http://schemas.microsoft.com/office/word/2010/wordprocessingShape" mc:Ignorable="w14 w15 w16se w16cid w16 w16cex wp14">
+<w:hdr xmlns:wpc="http://schemas.microsoft.com/office/word/2010/wordprocessingCanvas" xmlns:cx="http://schemas.microsoft.com/office/drawing/2014/chartex" xmlns:cx1="http://schemas.microsoft.com/office/drawing/2015/9/8/chartex" xmlns:cx2="http://schemas.microsoft.com/office/drawing/2015/10/21/chartex" xmlns:cx3="http://schemas.microsoft.com/office/drawing/2016/5/9/chartex" xmlns:cx4="http://schemas.microsoft.com/office/drawing/2016/5/10/chartex" xmlns:cx5="http://schemas.microsoft.com/office/drawing/2016/5/11/chartex" xmlns:cx6="http://schemas.microsoft.com/office/drawing/2016/5/12/chartex" xmlns:cx7="http://schemas.microsoft.com/office/drawing/2016/5/13/chartex" xmlns:cx8="http://schemas.microsoft.com/office/drawing/2016/5/14/chartex" xmlns:mc="http://schemas.openxmlformats.org/markup-compatibility/2006" xmlns:aink="http://schemas.microsoft.com/office/drawing/2016/ink" xmlns:am3d="http://schemas.microsoft.com/office/drawing/2017/model3d" xmlns:o="urn:schemas-microsoft-com:office:office" xmlns:r="http://schemas.openxmlformats.org/officeDocument/2006/relationships" xmlns:m="http://schemas.openxmlformats.org/officeDocument/2006/math" xmlns:v="urn:schemas-microsoft-com:vml" xmlns:wp14="http://schemas.microsoft.com/office/word/2010/wordprocessingDrawing" xmlns:wp="http://schemas.openxmlformats.org/drawingml/2006/wordprocessingDrawing" xmlns:w10="urn:schemas-microsoft-com:office:word" xmlns:w="http://schemas.openxmlformats.org/wordprocessingml/2006/main" xmlns:w14="http://schemas.microsoft.com/office/word/2010/wordml" xmlns:w15="http://schemas.microsoft.com/office/word/2012/wordml" xmlns:w16cex="http://schemas.microsoft.com/office/word/2018/wordml/cex" xmlns:w16cid="http://schemas.microsoft.com/office/word/2016/wordml/cid" xmlns:w16="http://schemas.microsoft.com/office/word/2018/wordml" xmlns:w16sdtdh="http://schemas.microsoft.com/office/word/2020/wordml/sdtdatahash" xmlns:w16se="http://schemas.microsoft.com/office/word/2015/wordml/symex" xmlns:wpg="http://schemas.microsoft.com/office/word/2010/wordprocessingGroup" xmlns:wpi="http://schemas.microsoft.com/office/word/2010/wordprocessingInk" xmlns:wne="http://schemas.microsoft.com/office/word/2006/wordml" xmlns:wps="http://schemas.microsoft.com/office/word/2010/wordprocessingShape" mc:Ignorable="w14 w15 w16se w16cid w16 w16cex w16sdtdh wp14">
   <w:p>
     <w:pPr>
       <w:pStyle w:val="En-tte"/>
@@ -28383,7 +28341,7 @@
 </file>
 
 <file path=word/header3.xml><?xml version="1.0" encoding="utf-8"?>
-<w:hdr xmlns:wpc="http://schemas.microsoft.com/office/word/2010/wordprocessingCanvas" xmlns:cx="http://schemas.microsoft.com/office/drawing/2014/chartex" xmlns:cx1="http://schemas.microsoft.com/office/drawing/2015/9/8/chartex" xmlns:cx2="http://schemas.microsoft.com/office/drawing/2015/10/21/chartex" xmlns:cx3="http://schemas.microsoft.com/office/drawing/2016/5/9/chartex" xmlns:cx4="http://schemas.microsoft.com/office/drawing/2016/5/10/chartex" xmlns:cx5="http://schemas.microsoft.com/office/drawing/2016/5/11/chartex" xmlns:cx6="http://schemas.microsoft.com/office/drawing/2016/5/12/chartex" xmlns:cx7="http://schemas.microsoft.com/office/drawing/2016/5/13/chartex" xmlns:cx8="http://schemas.microsoft.com/office/drawing/2016/5/14/chartex" xmlns:mc="http://schemas.openxmlformats.org/markup-compatibility/2006" xmlns:aink="http://schemas.microsoft.com/office/drawing/2016/ink" xmlns:am3d="http://schemas.microsoft.com/office/drawing/2017/model3d" xmlns:o="urn:schemas-microsoft-com:office:office" xmlns:r="http://schemas.openxmlformats.org/officeDocument/2006/relationships" xmlns:m="http://schemas.openxmlformats.org/officeDocument/2006/math" xmlns:v="urn:schemas-microsoft-com:vml" xmlns:wp14="http://schemas.microsoft.com/office/word/2010/wordprocessingDrawing" xmlns:wp="http://schemas.openxmlformats.org/drawingml/2006/wordprocessingDrawing" xmlns:w10="urn:schemas-microsoft-com:office:word" xmlns:w="http://schemas.openxmlformats.org/wordprocessingml/2006/main" xmlns:w14="http://schemas.microsoft.com/office/word/2010/wordml" xmlns:w15="http://schemas.microsoft.com/office/word/2012/wordml" xmlns:w16cex="http://schemas.microsoft.com/office/word/2018/wordml/cex" xmlns:w16cid="http://schemas.microsoft.com/office/word/2016/wordml/cid" xmlns:w16="http://schemas.microsoft.com/office/word/2018/wordml" xmlns:w16se="http://schemas.microsoft.com/office/word/2015/wordml/symex" xmlns:wpg="http://schemas.microsoft.com/office/word/2010/wordprocessingGroup" xmlns:wpi="http://schemas.microsoft.com/office/word/2010/wordprocessingInk" xmlns:wne="http://schemas.microsoft.com/office/word/2006/wordml" xmlns:wps="http://schemas.microsoft.com/office/word/2010/wordprocessingShape" mc:Ignorable="w14 w15 w16se w16cid w16 w16cex wp14">
+<w:hdr xmlns:wpc="http://schemas.microsoft.com/office/word/2010/wordprocessingCanvas" xmlns:cx="http://schemas.microsoft.com/office/drawing/2014/chartex" xmlns:cx1="http://schemas.microsoft.com/office/drawing/2015/9/8/chartex" xmlns:cx2="http://schemas.microsoft.com/office/drawing/2015/10/21/chartex" xmlns:cx3="http://schemas.microsoft.com/office/drawing/2016/5/9/chartex" xmlns:cx4="http://schemas.microsoft.com/office/drawing/2016/5/10/chartex" xmlns:cx5="http://schemas.microsoft.com/office/drawing/2016/5/11/chartex" xmlns:cx6="http://schemas.microsoft.com/office/drawing/2016/5/12/chartex" xmlns:cx7="http://schemas.microsoft.com/office/drawing/2016/5/13/chartex" xmlns:cx8="http://schemas.microsoft.com/office/drawing/2016/5/14/chartex" xmlns:mc="http://schemas.openxmlformats.org/markup-compatibility/2006" xmlns:aink="http://schemas.microsoft.com/office/drawing/2016/ink" xmlns:am3d="http://schemas.microsoft.com/office/drawing/2017/model3d" xmlns:o="urn:schemas-microsoft-com:office:office" xmlns:r="http://schemas.openxmlformats.org/officeDocument/2006/relationships" xmlns:m="http://schemas.openxmlformats.org/officeDocument/2006/math" xmlns:v="urn:schemas-microsoft-com:vml" xmlns:wp14="http://schemas.microsoft.com/office/word/2010/wordprocessingDrawing" xmlns:wp="http://schemas.openxmlformats.org/drawingml/2006/wordprocessingDrawing" xmlns:w10="urn:schemas-microsoft-com:office:word" xmlns:w="http://schemas.openxmlformats.org/wordprocessingml/2006/main" xmlns:w14="http://schemas.microsoft.com/office/word/2010/wordml" xmlns:w15="http://schemas.microsoft.com/office/word/2012/wordml" xmlns:w16cex="http://schemas.microsoft.com/office/word/2018/wordml/cex" xmlns:w16cid="http://schemas.microsoft.com/office/word/2016/wordml/cid" xmlns:w16="http://schemas.microsoft.com/office/word/2018/wordml" xmlns:w16sdtdh="http://schemas.microsoft.com/office/word/2020/wordml/sdtdatahash" xmlns:w16se="http://schemas.microsoft.com/office/word/2015/wordml/symex" xmlns:wpg="http://schemas.microsoft.com/office/word/2010/wordprocessingGroup" xmlns:wpi="http://schemas.microsoft.com/office/word/2010/wordprocessingInk" xmlns:wne="http://schemas.microsoft.com/office/word/2006/wordml" xmlns:wps="http://schemas.microsoft.com/office/word/2010/wordprocessingShape" mc:Ignorable="w14 w15 w16se w16cid w16 w16cex w16sdtdh wp14">
   <w:p>
     <w:pPr>
       <w:pStyle w:val="En-tte"/>
@@ -28423,7 +28381,7 @@
 </file>
 
 <file path=word/numbering.xml><?xml version="1.0" encoding="utf-8"?>
-<w:numbering xmlns:wpc="http://schemas.microsoft.com/office/word/2010/wordprocessingCanvas" xmlns:cx="http://schemas.microsoft.com/office/drawing/2014/chartex" xmlns:cx1="http://schemas.microsoft.com/office/drawing/2015/9/8/chartex" xmlns:cx2="http://schemas.microsoft.com/office/drawing/2015/10/21/chartex" xmlns:cx3="http://schemas.microsoft.com/office/drawing/2016/5/9/chartex" xmlns:cx4="http://schemas.microsoft.com/office/drawing/2016/5/10/chartex" xmlns:cx5="http://schemas.microsoft.com/office/drawing/2016/5/11/chartex" xmlns:cx6="http://schemas.microsoft.com/office/drawing/2016/5/12/chartex" xmlns:cx7="http://schemas.microsoft.com/office/drawing/2016/5/13/chartex" xmlns:cx8="http://schemas.microsoft.com/office/drawing/2016/5/14/chartex" xmlns:mc="http://schemas.openxmlformats.org/markup-compatibility/2006" xmlns:aink="http://schemas.microsoft.com/office/drawing/2016/ink" xmlns:am3d="http://schemas.microsoft.com/office/drawing/2017/model3d" xmlns:o="urn:schemas-microsoft-com:office:office" xmlns:r="http://schemas.openxmlformats.org/officeDocument/2006/relationships" xmlns:m="http://schemas.openxmlformats.org/officeDocument/2006/math" xmlns:v="urn:schemas-microsoft-com:vml" xmlns:wp14="http://schemas.microsoft.com/office/word/2010/wordprocessingDrawing" xmlns:wp="http://schemas.openxmlformats.org/drawingml/2006/wordprocessingDrawing" xmlns:w10="urn:schemas-microsoft-com:office:word" xmlns:w="http://schemas.openxmlformats.org/wordprocessingml/2006/main" xmlns:w14="http://schemas.microsoft.com/office/word/2010/wordml" xmlns:w15="http://schemas.microsoft.com/office/word/2012/wordml" xmlns:w16cex="http://schemas.microsoft.com/office/word/2018/wordml/cex" xmlns:w16cid="http://schemas.microsoft.com/office/word/2016/wordml/cid" xmlns:w16="http://schemas.microsoft.com/office/word/2018/wordml" xmlns:w16se="http://schemas.microsoft.com/office/word/2015/wordml/symex" xmlns:wpg="http://schemas.microsoft.com/office/word/2010/wordprocessingGroup" xmlns:wpi="http://schemas.microsoft.com/office/word/2010/wordprocessingInk" xmlns:wne="http://schemas.microsoft.com/office/word/2006/wordml" xmlns:wps="http://schemas.microsoft.com/office/word/2010/wordprocessingShape" mc:Ignorable="w14 w15 w16se w16cid w16 w16cex wp14">
+<w:numbering xmlns:wpc="http://schemas.microsoft.com/office/word/2010/wordprocessingCanvas" xmlns:cx="http://schemas.microsoft.com/office/drawing/2014/chartex" xmlns:cx1="http://schemas.microsoft.com/office/drawing/2015/9/8/chartex" xmlns:cx2="http://schemas.microsoft.com/office/drawing/2015/10/21/chartex" xmlns:cx3="http://schemas.microsoft.com/office/drawing/2016/5/9/chartex" xmlns:cx4="http://schemas.microsoft.com/office/drawing/2016/5/10/chartex" xmlns:cx5="http://schemas.microsoft.com/office/drawing/2016/5/11/chartex" xmlns:cx6="http://schemas.microsoft.com/office/drawing/2016/5/12/chartex" xmlns:cx7="http://schemas.microsoft.com/office/drawing/2016/5/13/chartex" xmlns:cx8="http://schemas.microsoft.com/office/drawing/2016/5/14/chartex" xmlns:mc="http://schemas.openxmlformats.org/markup-compatibility/2006" xmlns:aink="http://schemas.microsoft.com/office/drawing/2016/ink" xmlns:am3d="http://schemas.microsoft.com/office/drawing/2017/model3d" xmlns:o="urn:schemas-microsoft-com:office:office" xmlns:r="http://schemas.openxmlformats.org/officeDocument/2006/relationships" xmlns:m="http://schemas.openxmlformats.org/officeDocument/2006/math" xmlns:v="urn:schemas-microsoft-com:vml" xmlns:wp14="http://schemas.microsoft.com/office/word/2010/wordprocessingDrawing" xmlns:wp="http://schemas.openxmlformats.org/drawingml/2006/wordprocessingDrawing" xmlns:w10="urn:schemas-microsoft-com:office:word" xmlns:w="http://schemas.openxmlformats.org/wordprocessingml/2006/main" xmlns:w14="http://schemas.microsoft.com/office/word/2010/wordml" xmlns:w15="http://schemas.microsoft.com/office/word/2012/wordml" xmlns:w16cex="http://schemas.microsoft.com/office/word/2018/wordml/cex" xmlns:w16cid="http://schemas.microsoft.com/office/word/2016/wordml/cid" xmlns:w16="http://schemas.microsoft.com/office/word/2018/wordml" xmlns:w16sdtdh="http://schemas.microsoft.com/office/word/2020/wordml/sdtdatahash" xmlns:w16se="http://schemas.microsoft.com/office/word/2015/wordml/symex" xmlns:wpg="http://schemas.microsoft.com/office/word/2010/wordprocessingGroup" xmlns:wpi="http://schemas.microsoft.com/office/word/2010/wordprocessingInk" xmlns:wne="http://schemas.microsoft.com/office/word/2006/wordml" xmlns:wps="http://schemas.microsoft.com/office/word/2010/wordprocessingShape" mc:Ignorable="w14 w15 w16se w16cid w16 w16cex w16sdtdh wp14">
   <w:abstractNum w:abstractNumId="0" w15:restartNumberingAfterBreak="0">
     <w:nsid w:val="0EDC4881"/>
     <w:multiLevelType w:val="multilevel"/>
@@ -29310,7 +29268,7 @@
 </file>
 
 <file path=word/styles.xml><?xml version="1.0" encoding="utf-8"?>
-<w:styles xmlns:mc="http://schemas.openxmlformats.org/markup-compatibility/2006" xmlns:r="http://schemas.openxmlformats.org/officeDocument/2006/relationships" xmlns:w="http://schemas.openxmlformats.org/wordprocessingml/2006/main" xmlns:w14="http://schemas.microsoft.com/office/word/2010/wordml" xmlns:w15="http://schemas.microsoft.com/office/word/2012/wordml" xmlns:w16cex="http://schemas.microsoft.com/office/word/2018/wordml/cex" xmlns:w16cid="http://schemas.microsoft.com/office/word/2016/wordml/cid" xmlns:w16="http://schemas.microsoft.com/office/word/2018/wordml" xmlns:w16se="http://schemas.microsoft.com/office/word/2015/wordml/symex" mc:Ignorable="w14 w15 w16se w16cid w16 w16cex">
+<w:styles xmlns:mc="http://schemas.openxmlformats.org/markup-compatibility/2006" xmlns:r="http://schemas.openxmlformats.org/officeDocument/2006/relationships" xmlns:w="http://schemas.openxmlformats.org/wordprocessingml/2006/main" xmlns:w14="http://schemas.microsoft.com/office/word/2010/wordml" xmlns:w15="http://schemas.microsoft.com/office/word/2012/wordml" xmlns:w16cex="http://schemas.microsoft.com/office/word/2018/wordml/cex" xmlns:w16cid="http://schemas.microsoft.com/office/word/2016/wordml/cid" xmlns:w16="http://schemas.microsoft.com/office/word/2018/wordml" xmlns:w16sdtdh="http://schemas.microsoft.com/office/word/2020/wordml/sdtdatahash" xmlns:w16se="http://schemas.microsoft.com/office/word/2015/wordml/symex" mc:Ignorable="w14 w15 w16se w16cid w16 w16cex w16sdtdh">
   <w:docDefaults>
     <w:rPrDefault>
       <w:rPr>

</xml_diff>